<commit_message>
Still working on C9
</commit_message>
<xml_diff>
--- a/Course_Notes/Chapter_09_Finitely_Repeated_Games.docx
+++ b/Course_Notes/Chapter_09_Finitely_Repeated_Games.docx
@@ -38,10 +38,1048 @@
         </w:r>
       </w:hyperlink>
       <w:r>
+        <w:t xml:space="preserve">:</w:t>
+      </w:r>
+    </w:p>
+    <w:p>
+      <w:pPr>
+        <w:numPr>
+          <w:numId w:val="2"/>
+          <w:ilvl w:val="0"/>
+        </w:numPr>
+      </w:pPr>
+      <w:r>
+        <w:t xml:space="preserve">We looked at the connection between games in normal form and extensive form;</w:t>
+      </w:r>
+    </w:p>
+    <w:p>
+      <w:pPr>
+        <w:numPr>
+          <w:numId w:val="2"/>
+          <w:ilvl w:val="0"/>
+        </w:numPr>
+      </w:pPr>
+      <w:r>
+        <w:t xml:space="preserve">We defined a subgame;</w:t>
+      </w:r>
+    </w:p>
+    <w:p>
+      <w:pPr>
+        <w:numPr>
+          <w:numId w:val="2"/>
+          <w:ilvl w:val="0"/>
+        </w:numPr>
+      </w:pPr>
+      <w:r>
+        <w:t xml:space="preserve">We define a refinement of Nash equilibrium: subgame perfect equilibrium.</w:t>
+      </w:r>
+    </w:p>
+    <w:p>
+      <w:r>
+        <w:t xml:space="preserve">In this chapter we'll start looking at instances where games are repeated.</w:t>
+      </w:r>
+    </w:p>
+    <w:bookmarkStart w:id="definition-of-a-repeated-game" w:name="definition-of-a-repeated-game"/>
+    <w:p>
+      <w:pPr>
+        <w:pStyle w:val="Heading2"/>
+      </w:pPr>
+      <w:r>
+        <w:t xml:space="preserve">Definition of a repeated game</w:t>
+      </w:r>
+    </w:p>
+    <w:bookmarkEnd w:id="definition-of-a-repeated-game"/>
+    <w:p>
+      <w:pPr>
+        <w:numPr>
+          <w:numId w:val="3"/>
+          <w:ilvl w:val="0"/>
+        </w:numPr>
+      </w:pPr>
+      <w:r>
+        <w:t xml:space="preserve">Definitions</w:t>
+      </w:r>
+    </w:p>
+    <w:p>
+      <w:pPr>
+        <w:numPr>
+          <w:numId w:val="3"/>
+          <w:ilvl w:val="0"/>
+        </w:numPr>
+      </w:pPr>
+      <w:r>
+        <w:t xml:space="preserve">Description of strategy</w:t>
+      </w:r>
+    </w:p>
+    <w:bookmarkStart w:id="subgame-perfect-nash-equilibrium-in-repeated-games" w:name="subgame-perfect-nash-equilibrium-in-repeated-games"/>
+    <w:p>
+      <w:pPr>
+        <w:pStyle w:val="Heading2"/>
+      </w:pPr>
+      <w:r>
+        <w:t xml:space="preserve">Subgame perfect Nash equilibrium in repeated games</w:t>
+      </w:r>
+    </w:p>
+    <w:bookmarkEnd w:id="subgame-perfect-nash-equilibrium-in-repeated-games"/>
+    <w:bookmarkStart w:id="theorem" w:name="theorem"/>
+    <w:p>
+      <w:pPr>
+        <w:pStyle w:val="Heading3"/>
+      </w:pPr>
+      <w:r>
+        <w:t xml:space="preserve">Theorem</w:t>
+      </w:r>
+    </w:p>
+    <w:bookmarkEnd w:id="theorem"/>
+    <w:p>
+      <w:r>
+        <w:pict>
+          <v:rect style="width:0;height:1.5pt" o:hralign="center" o:hrstd="t" o:hr="t"/>
+        </w:pict>
+      </w:r>
+    </w:p>
+    <w:p>
+      <w:r>
+        <w:t xml:space="preserve">For any repeated game, any sequence of stage Nash profiles gives the outcome of a subgame perfect Nash equilibrium.</w:t>
+      </w:r>
+    </w:p>
+    <w:p>
+      <w:r>
+        <w:pict>
+          <v:rect style="width:0;height:1.5pt" o:hralign="center" o:hrstd="t" o:hr="t"/>
+        </w:pict>
+      </w:r>
+    </w:p>
+    <w:p>
+      <w:r>
+        <w:t xml:space="preserve">If we consider the strategy given by:</w:t>
+      </w:r>
+    </w:p>
+    <w:p>
+      <w:pPr>
+        <w:pStyle w:val="BlockQuote"/>
+      </w:pPr>
+      <w:r>
+        <w:t xml:space="preserve">"Player</w:t>
+      </w:r>
+      <w:r>
         <w:t xml:space="preserve"> </w:t>
       </w:r>
-      <w:r>
-        <w:t xml:space="preserve">w</w:t>
+      <m:oMath>
+        <m:r>
+          <m:rPr/>
+          <m:t>i</m:t>
+        </m:r>
+      </m:oMath>
+      <w:r>
+        <w:t xml:space="preserve"> </w:t>
+      </w:r>
+      <w:r>
+        <w:t xml:space="preserve">should play strategy</w:t>
+      </w:r>
+      <w:r>
+        <w:t xml:space="preserve"> </w:t>
+      </w:r>
+      <m:oMath>
+        <m:sSubSup>
+          <m:e>
+            <m:acc>
+              <m:accPr>
+                <m:chr m:val="~"/>
+              </m:accPr>
+              <m:e>
+                <m:r>
+                  <m:rPr/>
+                  <m:t>s</m:t>
+                </m:r>
+              </m:e>
+            </m:acc>
+          </m:e>
+          <m:sub>
+            <m:r>
+              <m:rPr/>
+              <m:t>i</m:t>
+            </m:r>
+          </m:sub>
+          <m:sup>
+            <m:r>
+              <m:rPr/>
+              <m:t>(</m:t>
+            </m:r>
+            <m:r>
+              <m:rPr/>
+              <m:t>k</m:t>
+            </m:r>
+            <m:r>
+              <m:rPr/>
+              <m:t>)</m:t>
+            </m:r>
+          </m:sup>
+        </m:sSubSup>
+      </m:oMath>
+      <w:r>
+        <w:t xml:space="preserve"> </w:t>
+      </w:r>
+      <w:r>
+        <w:t xml:space="preserve">regardless of the play of any previous strategy profiles."</w:t>
+      </w:r>
+    </w:p>
+    <w:p>
+      <w:r>
+        <w:t xml:space="preserve">where</w:t>
+      </w:r>
+      <w:r>
+        <w:t xml:space="preserve"> </w:t>
+      </w:r>
+      <m:oMath>
+        <m:sSubSup>
+          <m:e>
+            <m:acc>
+              <m:accPr>
+                <m:chr m:val="~"/>
+              </m:accPr>
+              <m:e>
+                <m:r>
+                  <m:rPr/>
+                  <m:t>s</m:t>
+                </m:r>
+              </m:e>
+            </m:acc>
+          </m:e>
+          <m:sub>
+            <m:r>
+              <m:rPr/>
+              <m:t>i</m:t>
+            </m:r>
+          </m:sub>
+          <m:sup>
+            <m:r>
+              <m:rPr/>
+              <m:t>(</m:t>
+            </m:r>
+            <m:r>
+              <m:rPr/>
+              <m:t>k</m:t>
+            </m:r>
+            <m:r>
+              <m:rPr/>
+              <m:t>)</m:t>
+            </m:r>
+          </m:sup>
+        </m:sSubSup>
+      </m:oMath>
+      <w:r>
+        <w:t xml:space="preserve"> </w:t>
+      </w:r>
+      <w:r>
+        <w:t xml:space="preserve">is the strategy played by player</w:t>
+      </w:r>
+      <w:r>
+        <w:t xml:space="preserve"> </w:t>
+      </w:r>
+      <m:oMath>
+        <m:r>
+          <m:rPr/>
+          <m:t>i</m:t>
+        </m:r>
+      </m:oMath>
+      <w:r>
+        <w:t xml:space="preserve"> </w:t>
+      </w:r>
+      <w:r>
+        <w:t xml:space="preserve">in any stage Nash profile. The</w:t>
+      </w:r>
+      <w:r>
+        <w:t xml:space="preserve"> </w:t>
+      </w:r>
+      <m:oMath>
+        <m:r>
+          <m:rPr/>
+          <m:t>k</m:t>
+        </m:r>
+      </m:oMath>
+      <w:r>
+        <w:t xml:space="preserve"> </w:t>
+      </w:r>
+      <w:r>
+        <w:t xml:space="preserve">is used to indicate that all players play strategies from the same stage Nash profile.</w:t>
+      </w:r>
+    </w:p>
+    <w:p>
+      <w:r>
+        <w:t xml:space="preserve">Using backwards induction we see that this strategy is a Nash equilibrium. Furthermore it is a stage Nash profile so it is a Nash equilibria for the last stage game which is the last subgame. If we consider (in an inductive way) each subsequent subgame the result holds.</w:t>
+      </w:r>
+    </w:p>
+    <w:bookmarkStart w:id="example" w:name="example"/>
+    <w:p>
+      <w:pPr>
+        <w:pStyle w:val="Heading3"/>
+      </w:pPr>
+      <w:r>
+        <w:t xml:space="preserve">Example</w:t>
+      </w:r>
+    </w:p>
+    <w:bookmarkEnd w:id="example"/>
+    <w:p>
+      <w:r>
+        <w:t xml:space="preserve">Consider the following stage game:</w:t>
+      </w:r>
+    </w:p>
+    <w:p>
+      <w:br/>
+      <m:oMathPara>
+        <m:oMathParaPr>
+          <m:jc m:val="center"/>
+        </m:oMathParaPr>
+        <m:oMath>
+          <m:d>
+            <m:dPr>
+              <m:begChr m:val="("/>
+              <m:endChr m:val=")"/>
+              <m:grow/>
+            </m:dPr>
+            <m:e>
+              <m:m>
+                <m:mPr>
+                  <m:baseJc m:val="center"/>
+                  <m:plcHide m:val="on"/>
+                  <m:mcs>
+                    <m:mc>
+                      <m:mcPr>
+                        <m:mcJc m:val="left"/>
+                      </m:mcPr>
+                    </m:mc>
+                    <m:mc>
+                      <m:mcPr>
+                        <m:mcJc m:val="left"/>
+                      </m:mcPr>
+                    </m:mc>
+                  </m:mcs>
+                </m:mPr>
+                <m:mr>
+                  <m:e>
+                    <m:r>
+                      <m:rPr/>
+                      <m:t>(</m:t>
+                    </m:r>
+                    <m:r>
+                      <m:rPr/>
+                      <m:t>1</m:t>
+                    </m:r>
+                    <m:r>
+                      <m:rPr/>
+                      <m:t>,</m:t>
+                    </m:r>
+                    <m:r>
+                      <m:rPr/>
+                      <m:t>3</m:t>
+                    </m:r>
+                    <m:r>
+                      <m:rPr/>
+                      <m:t>)</m:t>
+                    </m:r>
+                  </m:e>
+                  <m:e>
+                    <m:r>
+                      <m:rPr/>
+                      <m:t>(</m:t>
+                    </m:r>
+                    <m:r>
+                      <m:rPr/>
+                      <m:t>2</m:t>
+                    </m:r>
+                    <m:r>
+                      <m:rPr/>
+                      <m:t>,</m:t>
+                    </m:r>
+                    <m:r>
+                      <m:rPr/>
+                      <m:t>10</m:t>
+                    </m:r>
+                    <m:r>
+                      <m:rPr/>
+                      <m:t>)</m:t>
+                    </m:r>
+                  </m:e>
+                </m:mr>
+                <m:mr>
+                  <m:e>
+                    <m:r>
+                      <m:rPr/>
+                      <m:t>(</m:t>
+                    </m:r>
+                    <m:r>
+                      <m:rPr/>
+                      <m:t>2</m:t>
+                    </m:r>
+                    <m:r>
+                      <m:rPr/>
+                      <m:t>,</m:t>
+                    </m:r>
+                    <m:r>
+                      <m:rPr/>
+                      <m:t>2</m:t>
+                    </m:r>
+                    <m:r>
+                      <m:rPr/>
+                      <m:t>)</m:t>
+                    </m:r>
+                  </m:e>
+                  <m:e>
+                    <m:r>
+                      <m:rPr/>
+                      <m:t>(</m:t>
+                    </m:r>
+                    <m:r>
+                      <m:rPr/>
+                      <m:t>4</m:t>
+                    </m:r>
+                    <m:r>
+                      <m:rPr/>
+                      <m:t>,</m:t>
+                    </m:r>
+                    <m:r>
+                      <m:rPr/>
+                      <m:t>1</m:t>
+                    </m:r>
+                    <m:r>
+                      <m:rPr/>
+                      <m:t>)</m:t>
+                    </m:r>
+                  </m:e>
+                </m:mr>
+              </m:m>
+            </m:e>
+          </m:d>
+        </m:oMath>
+      </m:oMathPara>
+      <w:br/>
+    </w:p>
+    <w:p>
+      <w:r>
+        <w:t xml:space="preserve">The following plot shows the various possible outcomes of the repeated game for</w:t>
+      </w:r>
+      <w:r>
+        <w:t xml:space="preserve"> </w:t>
+      </w:r>
+      <m:oMath>
+        <m:r>
+          <m:rPr/>
+          <m:t>T</m:t>
+        </m:r>
+        <m:r>
+          <m:rPr/>
+          <m:t>=</m:t>
+        </m:r>
+        <m:r>
+          <m:rPr/>
+          <m:t>2</m:t>
+        </m:r>
+      </m:oMath>
+      <w:r>
+        <w:t xml:space="preserve">:</w:t>
+      </w:r>
+    </w:p>
+    <w:p>
+      <w:r>
+        <w:drawing>
+          <wp:inline>
+            <wp:extent cx="7239000" cy="5397500"/>
+            <wp:effectExtent b="0" l="0" r="0" t="0"/>
+            <wp:docPr descr="" id="1" name="Picture"/>
+            <a:graphic>
+              <a:graphicData uri="http://schemas.openxmlformats.org/drawingml/2006/picture">
+                <pic:pic>
+                  <pic:nvPicPr>
+                    <pic:cNvPr descr="plots/L09-plot01.png" id="0" name="Picture"/>
+                    <pic:cNvPicPr>
+                      <a:picLocks noChangeArrowheads="1" noChangeAspect="1"/>
+                    </pic:cNvPicPr>
+                  </pic:nvPicPr>
+                  <pic:blipFill>
+                    <a:blip r:embed="image1"/>
+                    <a:stretch>
+                      <a:fillRect/>
+                    </a:stretch>
+                  </pic:blipFill>
+                  <pic:spPr bwMode="auto">
+                    <a:xfrm>
+                      <a:off x="0" y="0"/>
+                      <a:ext cx="7239000" cy="5397500"/>
+                    </a:xfrm>
+                    <a:prstGeom prst="rect">
+                      <a:avLst/>
+                    </a:prstGeom>
+                    <a:noFill/>
+                    <a:ln w="9525">
+                      <a:noFill/>
+                      <a:headEnd/>
+                      <a:tailEnd/>
+                    </a:ln>
+                  </pic:spPr>
+                </pic:pic>
+              </a:graphicData>
+            </a:graphic>
+          </wp:inline>
+        </w:drawing>
+      </w:r>
+    </w:p>
+    <w:p>
+      <w:pPr>
+        <w:pStyle w:val="ImageCaption"/>
+      </w:pPr>
+    </w:p>
+    <w:p>
+      <w:r>
+        <w:t xml:space="preserve">If we consider the two pure equilibria</w:t>
+      </w:r>
+      <w:r>
+        <w:t xml:space="preserve"> </w:t>
+      </w:r>
+      <m:oMath>
+        <m:r>
+          <m:rPr/>
+          <m:t>(</m:t>
+        </m:r>
+        <m:sSub>
+          <m:e>
+            <m:r>
+              <m:rPr/>
+              <m:t>r</m:t>
+            </m:r>
+          </m:e>
+          <m:sub>
+            <m:r>
+              <m:rPr/>
+              <m:t>1</m:t>
+            </m:r>
+          </m:sub>
+        </m:sSub>
+        <m:r>
+          <m:rPr/>
+          <m:t>,</m:t>
+        </m:r>
+        <m:sSub>
+          <m:e>
+            <m:r>
+              <m:rPr/>
+              <m:t>s</m:t>
+            </m:r>
+          </m:e>
+          <m:sub>
+            <m:r>
+              <m:rPr/>
+              <m:t>2</m:t>
+            </m:r>
+          </m:sub>
+        </m:sSub>
+        <m:r>
+          <m:rPr/>
+          <m:t>)</m:t>
+        </m:r>
+      </m:oMath>
+      <w:r>
+        <w:t xml:space="preserve"> </w:t>
+      </w:r>
+      <w:r>
+        <w:t xml:space="preserve">and</w:t>
+      </w:r>
+      <w:r>
+        <w:t xml:space="preserve"> </w:t>
+      </w:r>
+      <m:oMath>
+        <m:r>
+          <m:rPr/>
+          <m:t>(</m:t>
+        </m:r>
+        <m:sSub>
+          <m:e>
+            <m:r>
+              <m:rPr/>
+              <m:t>r</m:t>
+            </m:r>
+          </m:e>
+          <m:sub>
+            <m:r>
+              <m:rPr/>
+              <m:t>2</m:t>
+            </m:r>
+          </m:sub>
+        </m:sSub>
+        <m:r>
+          <m:rPr/>
+          <m:t>,</m:t>
+        </m:r>
+        <m:sSub>
+          <m:e>
+            <m:r>
+              <m:rPr/>
+              <m:t>s</m:t>
+            </m:r>
+          </m:e>
+          <m:sub>
+            <m:r>
+              <m:rPr/>
+              <m:t>1</m:t>
+            </m:r>
+          </m:sub>
+        </m:sSub>
+        <m:r>
+          <m:rPr/>
+          <m:t>)</m:t>
+        </m:r>
+      </m:oMath>
+      <w:r>
+        <w:t xml:space="preserve">, we have 4 possible outcomes that correspond to the outcome of a subgame perfect Nash equilibria:</w:t>
+      </w:r>
+    </w:p>
+    <w:p>
+      <w:br/>
+      <m:oMathPara>
+        <m:oMathParaPr>
+          <m:jc m:val="center"/>
+        </m:oMathParaPr>
+        <m:oMath>
+          <m:r>
+            <m:rPr/>
+            <m:t>(</m:t>
+          </m:r>
+          <m:sSub>
+            <m:e>
+              <m:r>
+                <m:rPr/>
+                <m:t>r</m:t>
+              </m:r>
+            </m:e>
+            <m:sub>
+              <m:r>
+                <m:rPr/>
+                <m:t>1</m:t>
+              </m:r>
+            </m:sub>
+          </m:sSub>
+          <m:sSub>
+            <m:e>
+              <m:r>
+                <m:rPr/>
+                <m:t>r</m:t>
+              </m:r>
+            </m:e>
+            <m:sub>
+              <m:r>
+                <m:rPr/>
+                <m:t>1</m:t>
+              </m:r>
+            </m:sub>
+          </m:sSub>
+          <m:r>
+            <m:rPr/>
+            <m:t>,</m:t>
+          </m:r>
+          <m:sSub>
+            <m:e>
+              <m:r>
+                <m:rPr/>
+                <m:t>s</m:t>
+              </m:r>
+            </m:e>
+            <m:sub>
+              <m:r>
+                <m:rPr/>
+                <m:t>2</m:t>
+              </m:r>
+            </m:sub>
+          </m:sSub>
+          <m:sSub>
+            <m:e>
+              <m:r>
+                <m:rPr/>
+                <m:t>s</m:t>
+              </m:r>
+            </m:e>
+            <m:sub>
+              <m:r>
+                <m:rPr/>
+                <m:t>2</m:t>
+              </m:r>
+            </m:sub>
+          </m:sSub>
+          <m:r>
+            <m:rPr/>
+            <m:t>)</m:t>
+          </m:r>
+          <m:r>
+            <m:rPr>
+              <m:sty m:val="p"/>
+            </m:rPr>
+            <m:t>giving utility vector: </m:t>
+          </m:r>
+          <m:r>
+            <m:rPr/>
+            <m:t>(</m:t>
+          </m:r>
+          <m:r>
+            <m:rPr/>
+            <m:t>4</m:t>
+          </m:r>
+          <m:r>
+            <m:rPr/>
+            <m:t>,</m:t>
+          </m:r>
+          <m:r>
+            <m:rPr/>
+            <m:t>20</m:t>
+          </m:r>
+          <m:r>
+            <m:rPr/>
+            <m:t>)</m:t>
+          </m:r>
+        </m:oMath>
+      </m:oMathPara>
+      <w:br/>
+      <w:r>
+        <w:t xml:space="preserve"> </w:t>
+      </w:r>
+      <w:br/>
+      <m:oMathPara>
+        <m:oMathParaPr>
+          <m:jc m:val="center"/>
+        </m:oMathParaPr>
+        <m:oMath>
+          <m:r>
+            <m:rPr/>
+            <m:t>(</m:t>
+          </m:r>
+          <m:sSub>
+            <m:e>
+              <m:r>
+                <m:rPr/>
+                <m:t>r</m:t>
+              </m:r>
+            </m:e>
+            <m:sub>
+              <m:r>
+                <m:rPr/>
+                <m:t>1</m:t>
+              </m:r>
+            </m:sub>
+          </m:sSub>
+          <m:sSub>
+            <m:e>
+              <m:r>
+                <m:rPr/>
+                <m:t>r</m:t>
+              </m:r>
+            </m:e>
+            <m:sub>
+              <m:r>
+                <m:rPr/>
+                <m:t>2</m:t>
+              </m:r>
+            </m:sub>
+          </m:sSub>
+          <m:r>
+            <m:rPr/>
+            <m:t>,</m:t>
+          </m:r>
+          <m:sSub>
+            <m:e>
+              <m:r>
+                <m:rPr/>
+                <m:t>s</m:t>
+              </m:r>
+            </m:e>
+            <m:sub>
+              <m:r>
+                <m:rPr/>
+                <m:t>2</m:t>
+              </m:r>
+            </m:sub>
+          </m:sSub>
+          <m:sSub>
+            <m:e>
+              <m:r>
+                <m:rPr/>
+                <m:t>s</m:t>
+              </m:r>
+            </m:e>
+            <m:sub>
+              <m:r>
+                <m:rPr/>
+                <m:t>1</m:t>
+              </m:r>
+            </m:sub>
+          </m:sSub>
+          <m:r>
+            <m:rPr/>
+            <m:t>)</m:t>
+          </m:r>
+          <m:r>
+            <m:rPr>
+              <m:sty m:val="p"/>
+            </m:rPr>
+            <m:t>giving utility vector: </m:t>
+          </m:r>
+          <m:r>
+            <m:rPr/>
+            <m:t>(</m:t>
+          </m:r>
+          <m:r>
+            <m:rPr/>
+            <m:t>4</m:t>
+          </m:r>
+          <m:r>
+            <m:rPr/>
+            <m:t>,</m:t>
+          </m:r>
+          <m:r>
+            <m:rPr/>
+            <m:t>12</m:t>
+          </m:r>
+          <m:r>
+            <m:rPr/>
+            <m:t>)</m:t>
+          </m:r>
+        </m:oMath>
+      </m:oMathPara>
+      <w:br/>
+      <w:r>
+        <w:t xml:space="preserve"> </w:t>
+      </w:r>
+      <w:br/>
+      <m:oMathPara>
+        <m:oMathParaPr>
+          <m:jc m:val="center"/>
+        </m:oMathParaPr>
+        <m:oMath>
+          <m:r>
+            <m:rPr/>
+            <m:t>(</m:t>
+          </m:r>
+          <m:sSub>
+            <m:e>
+              <m:r>
+                <m:rPr/>
+                <m:t>r</m:t>
+              </m:r>
+            </m:e>
+            <m:sub>
+              <m:r>
+                <m:rPr/>
+                <m:t>2</m:t>
+              </m:r>
+            </m:sub>
+          </m:sSub>
+          <m:sSub>
+            <m:e>
+              <m:r>
+                <m:rPr/>
+                <m:t>r</m:t>
+              </m:r>
+            </m:e>
+            <m:sub>
+              <m:r>
+                <m:rPr/>
+                <m:t>1</m:t>
+              </m:r>
+            </m:sub>
+          </m:sSub>
+          <m:r>
+            <m:rPr/>
+            <m:t>,</m:t>
+          </m:r>
+          <m:sSub>
+            <m:e>
+              <m:r>
+                <m:rPr/>
+                <m:t>s</m:t>
+              </m:r>
+            </m:e>
+            <m:sub>
+              <m:r>
+                <m:rPr/>
+                <m:t>1</m:t>
+              </m:r>
+            </m:sub>
+          </m:sSub>
+          <m:sSub>
+            <m:e>
+              <m:r>
+                <m:rPr/>
+                <m:t>s</m:t>
+              </m:r>
+            </m:e>
+            <m:sub>
+              <m:r>
+                <m:rPr/>
+                <m:t>2</m:t>
+              </m:r>
+            </m:sub>
+          </m:sSub>
+          <m:r>
+            <m:rPr/>
+            <m:t>)</m:t>
+          </m:r>
+          <m:r>
+            <m:rPr>
+              <m:sty m:val="p"/>
+            </m:rPr>
+            <m:t>giving utility vector: </m:t>
+          </m:r>
+          <m:r>
+            <m:rPr/>
+            <m:t>(</m:t>
+          </m:r>
+          <m:r>
+            <m:rPr/>
+            <m:t>4</m:t>
+          </m:r>
+          <m:r>
+            <m:rPr/>
+            <m:t>,</m:t>
+          </m:r>
+          <m:r>
+            <m:rPr/>
+            <m:t>12</m:t>
+          </m:r>
+          <m:r>
+            <m:rPr/>
+            <m:t>)</m:t>
+          </m:r>
+        </m:oMath>
+      </m:oMathPara>
+      <w:br/>
+      <w:r>
+        <w:t xml:space="preserve"> </w:t>
+      </w:r>
+      <w:br/>
+      <m:oMathPara>
+        <m:oMathParaPr>
+          <m:jc m:val="center"/>
+        </m:oMathParaPr>
+        <m:oMath>
+          <m:r>
+            <m:rPr/>
+            <m:t>(</m:t>
+          </m:r>
+          <m:sSub>
+            <m:e>
+              <m:r>
+                <m:rPr/>
+                <m:t>r</m:t>
+              </m:r>
+            </m:e>
+            <m:sub>
+              <m:r>
+                <m:rPr/>
+                <m:t>2</m:t>
+              </m:r>
+            </m:sub>
+          </m:sSub>
+          <m:sSub>
+            <m:e>
+              <m:r>
+                <m:rPr/>
+                <m:t>r</m:t>
+              </m:r>
+            </m:e>
+            <m:sub>
+              <m:r>
+                <m:rPr/>
+                <m:t>2</m:t>
+              </m:r>
+            </m:sub>
+          </m:sSub>
+          <m:r>
+            <m:rPr/>
+            <m:t>,</m:t>
+          </m:r>
+          <m:sSub>
+            <m:e>
+              <m:r>
+                <m:rPr/>
+                <m:t>s</m:t>
+              </m:r>
+            </m:e>
+            <m:sub>
+              <m:r>
+                <m:rPr/>
+                <m:t>1</m:t>
+              </m:r>
+            </m:sub>
+          </m:sSub>
+          <m:sSub>
+            <m:e>
+              <m:r>
+                <m:rPr/>
+                <m:t>s</m:t>
+              </m:r>
+            </m:e>
+            <m:sub>
+              <m:r>
+                <m:rPr/>
+                <m:t>1</m:t>
+              </m:r>
+            </m:sub>
+          </m:sSub>
+          <m:r>
+            <m:rPr/>
+            <m:t>)</m:t>
+          </m:r>
+          <m:r>
+            <m:rPr>
+              <m:sty m:val="p"/>
+            </m:rPr>
+            <m:t>giving utility vector: </m:t>
+          </m:r>
+          <m:r>
+            <m:rPr/>
+            <m:t>(</m:t>
+          </m:r>
+          <m:r>
+            <m:rPr/>
+            <m:t>4</m:t>
+          </m:r>
+          <m:r>
+            <m:rPr/>
+            <m:t>,</m:t>
+          </m:r>
+          <m:r>
+            <m:rPr/>
+            <m:t>4</m:t>
+          </m:r>
+          <m:r>
+            <m:rPr/>
+            <m:t>)</m:t>
+          </m:r>
+        </m:oMath>
+      </m:oMathPara>
+      <w:br/>
+    </w:p>
+    <w:p>
+      <w:r>
+        <w:t xml:space="preserve">Importantly, not all subgame Nash equilibria outcomes are of the above form.</w:t>
+      </w:r>
+    </w:p>
+    <w:bookmarkStart w:id="reputation-in-repeated-games" w:name="reputation-in-repeated-games"/>
+    <w:p>
+      <w:pPr>
+        <w:pStyle w:val="Heading2"/>
+      </w:pPr>
+      <w:r>
+        <w:t xml:space="preserve">Reputation in repeated games</w:t>
+      </w:r>
+    </w:p>
+    <w:bookmarkEnd w:id="reputation-in-repeated-games"/>
+    <w:p>
+      <w:pPr>
+        <w:numPr>
+          <w:numId w:val="4"/>
+          <w:ilvl w:val="0"/>
+        </w:numPr>
+      </w:pPr>
+      <w:r>
+        <w:t xml:space="preserve">Give example (Try above game but be ready to use a different one) of a reputation based strategy that is not a stage equilibria but is subgame perfect.</w:t>
       </w:r>
     </w:p>
   </w:body>
@@ -130,8 +1168,97 @@
       </w:pPr>
     </w:lvl>
   </w:abstractNum>
+  <w:abstractNum w:abstractNumId="2">
+    <w:multiLevelType w:val="multilevel"/>
+    <w:lvl w:ilvl="0">
+      <w:numFmt w:val="bullet"/>
+      <w:lvlText w:val="•"/>
+      <w:lvlJc w:val="left"/>
+      <w:pPr>
+        <w:tabs>
+          <w:tab w:val="num" w:pos="0"/>
+        </w:tabs>
+        <w:ind w:left="480" w:hanging="480"/>
+      </w:pPr>
+    </w:lvl>
+    <w:lvl w:ilvl="1">
+      <w:numFmt w:val="bullet"/>
+      <w:lvlText w:val="–"/>
+      <w:lvlJc w:val="left"/>
+      <w:pPr>
+        <w:tabs>
+          <w:tab w:val="num" w:pos="720"/>
+        </w:tabs>
+        <w:ind w:left="1200" w:hanging="480"/>
+      </w:pPr>
+    </w:lvl>
+    <w:lvl w:ilvl="2">
+      <w:numFmt w:val="bullet"/>
+      <w:lvlText w:val="•"/>
+      <w:lvlJc w:val="left"/>
+      <w:pPr>
+        <w:tabs>
+          <w:tab w:val="num" w:pos="1440"/>
+        </w:tabs>
+        <w:ind w:left="1920" w:hanging="480"/>
+      </w:pPr>
+    </w:lvl>
+    <w:lvl w:ilvl="3">
+      <w:numFmt w:val="bullet"/>
+      <w:lvlText w:val="–"/>
+      <w:lvlJc w:val="left"/>
+      <w:pPr>
+        <w:tabs>
+          <w:tab w:val="num" w:pos="2160"/>
+        </w:tabs>
+        <w:ind w:left="2640" w:hanging="480"/>
+      </w:pPr>
+    </w:lvl>
+    <w:lvl w:ilvl="4">
+      <w:numFmt w:val="bullet"/>
+      <w:lvlText w:val="•"/>
+      <w:lvlJc w:val="left"/>
+      <w:pPr>
+        <w:tabs>
+          <w:tab w:val="num" w:pos="2880"/>
+        </w:tabs>
+        <w:ind w:left="3360" w:hanging="480"/>
+      </w:pPr>
+    </w:lvl>
+    <w:lvl w:ilvl="5">
+      <w:numFmt w:val="bullet"/>
+      <w:lvlText w:val="–"/>
+      <w:lvlJc w:val="left"/>
+      <w:pPr>
+        <w:tabs>
+          <w:tab w:val="num" w:pos="3600"/>
+        </w:tabs>
+        <w:ind w:left="4080" w:hanging="480"/>
+      </w:pPr>
+    </w:lvl>
+    <w:lvl w:ilvl="6">
+      <w:numFmt w:val="bullet"/>
+      <w:lvlText w:val="•"/>
+      <w:lvlJc w:val="left"/>
+      <w:pPr>
+        <w:tabs>
+          <w:tab w:val="num" w:pos="4320"/>
+        </w:tabs>
+        <w:ind w:left="4800" w:hanging="480"/>
+      </w:pPr>
+    </w:lvl>
+  </w:abstractNum>
   <w:num w:numId="1">
     <w:abstractNumId w:val="0"/>
+  </w:num>
+  <w:num w:numId="2">
+    <w:abstractNumId w:val="2"/>
+  </w:num>
+  <w:num w:numId="3">
+    <w:abstractNumId w:val="2"/>
+  </w:num>
+  <w:num w:numId="4">
+    <w:abstractNumId w:val="2"/>
   </w:num>
 </w:numbering>
 </file>

</xml_diff>

<commit_message>
Fixed typo pointed out by Jade
</commit_message>
<xml_diff>
--- a/Course_Notes/Chapter_09_Finitely_Repeated_Games.docx
+++ b/Course_Notes/Chapter_09_Finitely_Repeated_Games.docx
@@ -43,6 +43,7 @@
     </w:p>
     <w:p>
       <w:pPr>
+        <w:pStyle w:val="Compact"/>
         <w:numPr>
           <w:numId w:val="2"/>
           <w:ilvl w:val="0"/>
@@ -54,6 +55,7 @@
     </w:p>
     <w:p>
       <w:pPr>
+        <w:pStyle w:val="Compact"/>
         <w:numPr>
           <w:numId w:val="2"/>
           <w:ilvl w:val="0"/>
@@ -65,6 +67,7 @@
     </w:p>
     <w:p>
       <w:pPr>
+        <w:pStyle w:val="Compact"/>
         <w:numPr>
           <w:numId w:val="2"/>
           <w:ilvl w:val="0"/>
@@ -573,7 +576,7 @@
     </w:p>
     <w:p>
       <w:r>
-        <w:t xml:space="preserve">Where by stage Nash profile we refer to a stationary profile that is a Nash Equilibrium in the stage game.</w:t>
+        <w:t xml:space="preserve">Where by stage Nash profile we refer to a strategy profile that is a Nash Equilibrium in the stage game.</w:t>
       </w:r>
     </w:p>
     <w:bookmarkStart w:id="30" w:name="proof"/>
@@ -1261,11 +1264,6 @@
       </m:oMathPara>
     </w:p>
     <w:p>
-      <w:r>
-        <w:t xml:space="preserve"> </w:t>
-      </w:r>
-    </w:p>
-    <w:p>
       <m:oMathPara>
         <m:oMathParaPr>
           <m:jc m:val="center"/>
@@ -1369,11 +1367,6 @@
       </m:oMathPara>
     </w:p>
     <w:p>
-      <w:r>
-        <w:t xml:space="preserve"> </w:t>
-      </w:r>
-    </w:p>
-    <w:p>
       <m:oMathPara>
         <m:oMathParaPr>
           <m:jc m:val="center"/>
@@ -1475,11 +1468,6 @@
           </m:r>
         </m:oMath>
       </m:oMathPara>
-    </w:p>
-    <w:p>
-      <w:r>
-        <w:t xml:space="preserve"> </w:t>
-      </w:r>
     </w:p>
     <w:p>
       <m:oMathPara>
@@ -1845,6 +1833,7 @@
     </w:p>
     <w:p>
       <w:pPr>
+        <w:pStyle w:val="Compact"/>
         <w:numPr>
           <w:numId w:val="3"/>
           <w:ilvl w:val="0"/>
@@ -1856,6 +1845,7 @@
     </w:p>
     <w:p>
       <w:pPr>
+        <w:pStyle w:val="Compact"/>
         <w:numPr>
           <w:numId w:val="4"/>
           <w:ilvl w:val="0"/>
@@ -1872,6 +1862,7 @@
     </w:p>
     <w:p>
       <w:pPr>
+        <w:pStyle w:val="Compact"/>
         <w:numPr>
           <w:numId w:val="5"/>
           <w:ilvl w:val="0"/>
@@ -1888,6 +1879,7 @@
     </w:p>
     <w:p>
       <w:pPr>
+        <w:pStyle w:val="Compact"/>
         <w:numPr>
           <w:numId w:val="6"/>
           <w:ilvl w:val="0"/>
@@ -1899,6 +1891,7 @@
     </w:p>
     <w:p>
       <w:pPr>
+        <w:pStyle w:val="Compact"/>
         <w:numPr>
           <w:numId w:val="7"/>
           <w:ilvl w:val="0"/>
@@ -1910,6 +1903,7 @@
     </w:p>
     <w:p>
       <w:pPr>
+        <w:pStyle w:val="Compact"/>
         <w:numPr>
           <w:numId w:val="7"/>
           <w:ilvl w:val="0"/>
@@ -1930,7 +1924,7 @@
 <file path=word/numbering.xml><?xml version="1.0" encoding="utf-8"?>
 <w:numbering xmlns:w="http://schemas.openxmlformats.org/wordprocessingml/2006/main">
   <w:abstractNum w:abstractNumId="0">
-    <w:nsid w:val="645eef32"/>
+    <w:nsid w:val="948676b2"/>
     <w:multiLevelType w:val="multilevel"/>
     <w:lvl w:ilvl="0">
       <w:numFmt w:val="bullet"/>
@@ -2011,7 +2005,7 @@
     </w:lvl>
   </w:abstractNum>
   <w:abstractNum w:abstractNumId="2">
-    <w:nsid w:val="f9e0e675"/>
+    <w:nsid w:val="24c26e3e"/>
     <w:multiLevelType w:val="multilevel"/>
     <w:lvl w:ilvl="0">
       <w:numFmt w:val="bullet"/>
@@ -2092,7 +2086,7 @@
     </w:lvl>
   </w:abstractNum>
   <w:abstractNum w:abstractNumId="3">
-    <w:nsid w:val="769fe77a"/>
+    <w:nsid w:val="aabd398c"/>
     <w:multiLevelType w:val="multilevel"/>
     <w:lvl w:ilvl="0">
       <w:start w:val="1"/>
@@ -2180,7 +2174,7 @@
     </w:lvl>
   </w:abstractNum>
   <w:abstractNum w:abstractNumId="4">
-    <w:nsid w:val="681794bc"/>
+    <w:nsid w:val="1f628a9c"/>
     <w:multiLevelType w:val="multilevel"/>
     <w:lvl w:ilvl="0">
       <w:start w:val="2"/>
@@ -2354,6 +2348,17 @@
   <w:style w:type="paragraph" w:default="1" w:styleId="Normal">
     <w:name w:val="Normal"/>
     <w:qFormat/>
+    <w:pPr>
+      <w:spacing w:before="180" w:after="180"/>
+    </w:pPr>
+  </w:style>
+  <w:style w:type="paragraph" w:styleId="Compact">
+    <w:name w:val="Compact"/>
+    <w:basedOn w:val="Normal"/>
+    <w:qFormat/>
+    <w:pPr>
+      <w:spacing w:before="36" w:after="36"/>
+    </w:pPr>
   </w:style>
   <w:style w:type="paragraph" w:styleId="Title">
     <w:name w:val="Title"/>

</xml_diff>